<commit_message>
Initial commit of IPO table
</commit_message>
<xml_diff>
--- a/Documents/IPO Table.docx
+++ b/Documents/IPO Table.docx
@@ -5,25 +5,40 @@
     <w:p>
       <w:pPr>
         <w:pStyle w:val="Title"/>
+        <w:rPr>
+          <w:sz w:val="72"/>
+        </w:rPr>
       </w:pPr>
       <w:r>
+        <w:rPr>
+          <w:sz w:val="72"/>
+        </w:rPr>
         <w:t>IPO Table</w:t>
       </w:r>
     </w:p>
-    <w:p>
-      <w:pPr>
-        <w:rPr>
-          <w:b/>
-          <w:sz w:val="28"/>
+    <w:p/>
+    <w:p>
+      <w:pPr>
+        <w:rPr>
+          <w:b/>
+          <w:sz w:val="36"/>
         </w:rPr>
       </w:pPr>
       <w:r>
         <w:rPr>
           <w:b/>
-          <w:sz w:val="28"/>
+          <w:sz w:val="36"/>
         </w:rPr>
         <w:t>Search Data Table</w:t>
       </w:r>
+    </w:p>
+    <w:p>
+      <w:pPr>
+        <w:rPr>
+          <w:b/>
+          <w:sz w:val="28"/>
+        </w:rPr>
+      </w:pPr>
     </w:p>
     <w:tbl>
       <w:tblPr>
@@ -155,6 +170,9 @@
             <w:r>
               <w:t>Changes to Results Screen</w:t>
             </w:r>
+            <w:r>
+              <w:t xml:space="preserve"> or Add Screen</w:t>
+            </w:r>
           </w:p>
         </w:tc>
       </w:tr>
@@ -164,16 +182,24 @@
       <w:pPr>
         <w:rPr>
           <w:b/>
-          <w:sz w:val="28"/>
+          <w:sz w:val="36"/>
         </w:rPr>
       </w:pPr>
       <w:r>
         <w:rPr>
           <w:b/>
-          <w:sz w:val="28"/>
+          <w:sz w:val="36"/>
         </w:rPr>
         <w:t>Add Data Table</w:t>
       </w:r>
+    </w:p>
+    <w:p>
+      <w:pPr>
+        <w:rPr>
+          <w:b/>
+          <w:sz w:val="28"/>
+        </w:rPr>
+      </w:pPr>
     </w:p>
     <w:tbl>
       <w:tblPr>
@@ -201,9 +227,29 @@
             <w:r>
               <w:rPr>
                 <w:b/>
+                <w:sz w:val="36"/>
+              </w:rPr>
+              <w:t>Input</w:t>
+            </w:r>
+          </w:p>
+        </w:tc>
+        <w:tc>
+          <w:tcPr>
+            <w:tcW w:w="3081" w:type="dxa"/>
+          </w:tcPr>
+          <w:p>
+            <w:pPr>
+              <w:rPr>
+                <w:b/>
                 <w:sz w:val="28"/>
               </w:rPr>
-              <w:t>Input</w:t>
+            </w:pPr>
+            <w:r>
+              <w:rPr>
+                <w:b/>
+                <w:sz w:val="36"/>
+              </w:rPr>
+              <w:t>Process</w:t>
             </w:r>
           </w:p>
         </w:tc>
@@ -215,33 +261,13 @@
             <w:pPr>
               <w:rPr>
                 <w:b/>
-                <w:sz w:val="28"/>
+                <w:sz w:val="36"/>
               </w:rPr>
             </w:pPr>
             <w:r>
               <w:rPr>
                 <w:b/>
                 <w:sz w:val="36"/>
-              </w:rPr>
-              <w:t>Process</w:t>
-            </w:r>
-          </w:p>
-        </w:tc>
-        <w:tc>
-          <w:tcPr>
-            <w:tcW w:w="3081" w:type="dxa"/>
-          </w:tcPr>
-          <w:p>
-            <w:pPr>
-              <w:rPr>
-                <w:b/>
-                <w:sz w:val="36"/>
-              </w:rPr>
-            </w:pPr>
-            <w:r>
-              <w:rPr>
-                <w:b/>
-                <w:sz w:val="28"/>
               </w:rPr>
               <w:t>Output</w:t>
             </w:r>
@@ -426,17 +452,24 @@
       <w:pPr>
         <w:rPr>
           <w:b/>
-          <w:sz w:val="28"/>
+          <w:sz w:val="36"/>
         </w:rPr>
       </w:pPr>
       <w:r>
         <w:rPr>
           <w:b/>
-          <w:sz w:val="28"/>
-        </w:rPr>
-        <w:lastRenderedPageBreak/>
+          <w:sz w:val="36"/>
+        </w:rPr>
         <w:t>Results Data Table</w:t>
       </w:r>
+    </w:p>
+    <w:p>
+      <w:pPr>
+        <w:rPr>
+          <w:b/>
+          <w:sz w:val="28"/>
+        </w:rPr>
+      </w:pPr>
     </w:p>
     <w:tbl>
       <w:tblPr>
@@ -464,9 +497,29 @@
             <w:r>
               <w:rPr>
                 <w:b/>
+                <w:sz w:val="36"/>
+              </w:rPr>
+              <w:t>Input</w:t>
+            </w:r>
+          </w:p>
+        </w:tc>
+        <w:tc>
+          <w:tcPr>
+            <w:tcW w:w="3081" w:type="dxa"/>
+          </w:tcPr>
+          <w:p>
+            <w:pPr>
+              <w:rPr>
+                <w:b/>
                 <w:sz w:val="28"/>
               </w:rPr>
-              <w:t>Input</w:t>
+            </w:pPr>
+            <w:r>
+              <w:rPr>
+                <w:b/>
+                <w:sz w:val="36"/>
+              </w:rPr>
+              <w:t>Process</w:t>
             </w:r>
           </w:p>
         </w:tc>
@@ -478,33 +531,13 @@
             <w:pPr>
               <w:rPr>
                 <w:b/>
-                <w:sz w:val="28"/>
+                <w:sz w:val="36"/>
               </w:rPr>
             </w:pPr>
             <w:r>
               <w:rPr>
                 <w:b/>
                 <w:sz w:val="36"/>
-              </w:rPr>
-              <w:t>Process</w:t>
-            </w:r>
-          </w:p>
-        </w:tc>
-        <w:tc>
-          <w:tcPr>
-            <w:tcW w:w="3081" w:type="dxa"/>
-          </w:tcPr>
-          <w:p>
-            <w:pPr>
-              <w:rPr>
-                <w:b/>
-                <w:sz w:val="36"/>
-              </w:rPr>
-            </w:pPr>
-            <w:r>
-              <w:rPr>
-                <w:b/>
-                <w:sz w:val="28"/>
               </w:rPr>
               <w:t>Output</w:t>
             </w:r>
@@ -521,15 +554,16 @@
           </w:tcPr>
           <w:p>
             <w:r>
-              <w:t>-Select title from list box</w:t>
-            </w:r>
-          </w:p>
-          <w:p/>
-          <w:p>
-            <w:r>
-              <w:t>-Click watch button</w:t>
-            </w:r>
-          </w:p>
+              <w:t xml:space="preserve">-Select </w:t>
+            </w:r>
+            <w:r>
+              <w:t>movie title</w:t>
+            </w:r>
+            <w:r>
+              <w:t xml:space="preserve"> from list box</w:t>
+            </w:r>
+          </w:p>
+          <w:p/>
         </w:tc>
         <w:tc>
           <w:tcPr>
@@ -595,21 +629,16 @@
           <w:p/>
           <w:p>
             <w:r>
-              <w:t>Watch screen over top</w:t>
-            </w:r>
-          </w:p>
-          <w:p/>
-          <w:p>
-            <w:r>
-              <w:t>Return to Search screen</w:t>
-            </w:r>
-          </w:p>
-          <w:p/>
-          <w:p>
-            <w:r>
-              <w:t>Goes to Add screen</w:t>
-            </w:r>
-          </w:p>
+              <w:t>Go to Watch Screen, Add Screen or Search Screen</w:t>
+            </w:r>
+          </w:p>
+          <w:p/>
+          <w:p>
+            <w:r>
+              <w:t>“Movie not found” message</w:t>
+            </w:r>
+          </w:p>
+          <w:p/>
         </w:tc>
       </w:tr>
     </w:tbl>
@@ -617,34 +646,32 @@
       <w:pPr>
         <w:rPr>
           <w:b/>
-          <w:sz w:val="28"/>
-        </w:rPr>
-      </w:pPr>
-    </w:p>
-    <w:p>
-      <w:pPr>
-        <w:rPr>
-          <w:b/>
-          <w:sz w:val="28"/>
-        </w:rPr>
-      </w:pPr>
-    </w:p>
-    <w:p>
-      <w:pPr>
-        <w:rPr>
-          <w:b/>
-          <w:sz w:val="28"/>
-        </w:rPr>
-      </w:pPr>
-      <w:bookmarkStart w:id="0" w:name="_GoBack"/>
-      <w:bookmarkEnd w:id="0"/>
+          <w:sz w:val="36"/>
+        </w:rPr>
+      </w:pPr>
+    </w:p>
+    <w:p>
+      <w:pPr>
+        <w:rPr>
+          <w:b/>
+          <w:sz w:val="36"/>
+        </w:rPr>
+      </w:pPr>
       <w:r>
         <w:rPr>
           <w:b/>
-          <w:sz w:val="28"/>
+          <w:sz w:val="36"/>
         </w:rPr>
         <w:t>Watch Data Table</w:t>
       </w:r>
+    </w:p>
+    <w:p>
+      <w:pPr>
+        <w:rPr>
+          <w:b/>
+          <w:sz w:val="28"/>
+        </w:rPr>
+      </w:pPr>
     </w:p>
     <w:tbl>
       <w:tblPr>
@@ -672,9 +699,29 @@
             <w:r>
               <w:rPr>
                 <w:b/>
+                <w:sz w:val="36"/>
+              </w:rPr>
+              <w:t>Input</w:t>
+            </w:r>
+          </w:p>
+        </w:tc>
+        <w:tc>
+          <w:tcPr>
+            <w:tcW w:w="3081" w:type="dxa"/>
+          </w:tcPr>
+          <w:p>
+            <w:pPr>
+              <w:rPr>
+                <w:b/>
                 <w:sz w:val="28"/>
               </w:rPr>
-              <w:t>Input</w:t>
+            </w:pPr>
+            <w:r>
+              <w:rPr>
+                <w:b/>
+                <w:sz w:val="36"/>
+              </w:rPr>
+              <w:t>Process</w:t>
             </w:r>
           </w:p>
         </w:tc>
@@ -686,33 +733,13 @@
             <w:pPr>
               <w:rPr>
                 <w:b/>
-                <w:sz w:val="28"/>
+                <w:sz w:val="36"/>
               </w:rPr>
             </w:pPr>
             <w:r>
               <w:rPr>
                 <w:b/>
                 <w:sz w:val="36"/>
-              </w:rPr>
-              <w:t>Process</w:t>
-            </w:r>
-          </w:p>
-        </w:tc>
-        <w:tc>
-          <w:tcPr>
-            <w:tcW w:w="3081" w:type="dxa"/>
-          </w:tcPr>
-          <w:p>
-            <w:pPr>
-              <w:rPr>
-                <w:b/>
-                <w:sz w:val="36"/>
-              </w:rPr>
-            </w:pPr>
-            <w:r>
-              <w:rPr>
-                <w:b/>
-                <w:sz w:val="28"/>
               </w:rPr>
               <w:t>Output</w:t>
             </w:r>
@@ -741,12 +768,27 @@
               <w:t>WMP plugin</w:t>
             </w:r>
           </w:p>
+          <w:p/>
+          <w:p>
+            <w:r>
+              <w:t>-Checks format of</w:t>
+            </w:r>
+            <w:bookmarkStart w:id="0" w:name="_GoBack"/>
+            <w:bookmarkEnd w:id="0"/>
+            <w:r>
+              <w:t xml:space="preserve"> selected movie</w:t>
+            </w:r>
+          </w:p>
         </w:tc>
         <w:tc>
           <w:tcPr>
             <w:tcW w:w="3081" w:type="dxa"/>
           </w:tcPr>
-          <w:p/>
+          <w:p>
+            <w:r>
+              <w:t>Hours of viewing pleasure!!</w:t>
+            </w:r>
+          </w:p>
         </w:tc>
       </w:tr>
     </w:tbl>

</xml_diff>